<commit_message>
Update to results and methods
</commit_message>
<xml_diff>
--- a/fire-related/paper_FIRE_preproc/FIRE_Preproc_Figures.docx
+++ b/fire-related/paper_FIRE_preproc/FIRE_Preproc_Figures.docx
@@ -68,7 +68,13 @@
       </w:fldSimple>
       <w:bookmarkEnd w:id="0"/>
       <w:r>
-        <w:t>. Representative collagen patterns observed in human breast cancer tissue sections. Wavy (A) and straight (B). Dense (C) and well defined (D). Thick bundles (E) and thin strands (F). Discontinuous (G) and continuous (H). Crossing (I) and parallel (J). Scale bar = 10 microns.</w:t>
+        <w:t>. Representative collagen patterns observed in human breast cancer tissue sections. Wavy (A) and straight (B). Dense (C) and well defined (D). Thick bundles (E) and thin strands (F). Discontinuous (G) and continuous (H). Crossing (</w:t>
+      </w:r>
+      <w:r>
+        <w:t>I) and parallel (J). Scale bar is</w:t>
+      </w:r>
+      <w:r>
+        <w:t xml:space="preserve"> 10 microns.</w:t>
       </w:r>
     </w:p>
     <w:p>
@@ -137,7 +143,13 @@
       </w:fldSimple>
       <w:bookmarkEnd w:id="1"/>
       <w:r>
-        <w:t>. Fibers extracted by the FIRE algorithm without preprocessing. A and D are the original images, B and E are show manual segmentations of the fibers, D and F show the automatic fiber segmentations that are extracted by the FIRE algorithm. Scale bar =25 microns.</w:t>
+        <w:t>. Fibers extracted by the FIRE algorithm without preprocessing. A and D are the original images, B and E are show manual segmentations of the fibers, D and F show the automatic fiber segmentations that are extracted by the FIRE algorithm. S</w:t>
+      </w:r>
+      <w:r>
+        <w:t xml:space="preserve">cale bar is </w:t>
+      </w:r>
+      <w:r>
+        <w:t>25 microns.</w:t>
       </w:r>
     </w:p>
     <w:p>
@@ -206,7 +218,34 @@
       </w:fldSimple>
       <w:bookmarkEnd w:id="2"/>
       <w:r>
-        <w:t>. Block diagram describing the iterative process for optimizing the performance of a single image processing filter for fiber tracking. The raw image is processed by the image filter using an initial normalization parameter, the result of which is sent to the fiber tracking algorithm (we used the FIRE algorithm in this paper). Fiber extractions were compared against manually performed fiber extractions. Several normalization parameters were evaluated and one optimal parameter was selected for each filter that optimized the fiber evaluation result.</w:t>
+        <w:t>. D</w:t>
+      </w:r>
+      <w:r>
+        <w:t>iagram</w:t>
+      </w:r>
+      <w:r>
+        <w:t xml:space="preserve"> of the approach for quantitative collagen analysis showing</w:t>
+      </w:r>
+      <w:r>
+        <w:t xml:space="preserve"> the iterative process for optimizing the performance of a single image processing filter for fiber tracking. The raw image is processed by the image filter using an initial normalization parameter, the result of which is sent to the</w:t>
+      </w:r>
+      <w:r>
+        <w:t xml:space="preserve"> FIRE</w:t>
+      </w:r>
+      <w:r>
+        <w:t xml:space="preserve"> fiber tracking algorithm. </w:t>
+      </w:r>
+      <w:r>
+        <w:t>Automated fiber extractions are</w:t>
+      </w:r>
+      <w:r>
+        <w:t xml:space="preserve"> compared against manually performed fiber extractions. Sever</w:t>
+      </w:r>
+      <w:r>
+        <w:t>al normalization parameters are</w:t>
+      </w:r>
+      <w:r>
+        <w:t xml:space="preserve"> evaluated and one optimal parameter was selected for each filter that optimized the fiber evaluation result.</w:t>
       </w:r>
     </w:p>
     <w:p>
@@ -275,7 +314,13 @@
       </w:fldSimple>
       <w:bookmarkEnd w:id="3"/>
       <w:r>
-        <w:t>. Output of the image processing techniques (row 1) and output of the fiber tracking algorithm (row 2) for a single test case. Column A is the result of no processing, B: GF, C: SPTV filter, D: TF, and E: CT. Scale bar corresponds to 25 microns.</w:t>
+        <w:t xml:space="preserve">. Output of the image processing techniques (row 1) and output of the fiber tracking algorithm (row 2) for a single test case. Column A is the result of no processing, B: GF, C: SPTV filter, D: TF, and E: CT. </w:t>
+      </w:r>
+      <w:r>
+        <w:t>Scale bar is</w:t>
+      </w:r>
+      <w:r>
+        <w:t xml:space="preserve"> 25 microns.</w:t>
       </w:r>
       <w:bookmarkEnd w:id="4"/>
     </w:p>
@@ -352,7 +397,13 @@
       </w:r>
       <w:proofErr w:type="spellEnd"/>
       <w:r>
-        <w:t xml:space="preserve"> with a manual segmentation (column 2), GF (column 3), SPTV (column 4), TF (column 5), and CT filter (column 6). Scale bar represents 25 microns.</w:t>
+        <w:t xml:space="preserve"> with a manual segmentation (column 2), GF (column 3), SPTV (column 4), TF (column 5), and CT filter (column 6).</w:t>
+      </w:r>
+      <w:r>
+        <w:t xml:space="preserve"> Scale bar is</w:t>
+      </w:r>
+      <w:r>
+        <w:t xml:space="preserve"> 25 microns.</w:t>
       </w:r>
     </w:p>
     <w:p>
@@ -573,6 +624,15 @@
       </w:r>
     </w:p>
     <w:p/>
+    <w:p>
+      <w:r>
+        <w:t xml:space="preserve">For the purposes of this paper, we separate existing computational algorithms into two categories, those capable of generating low-level features and those capable of generating high-level features. We define low-level features to be based on the pixels in the image, such as the number and density of pixels considered to be within fibers, the dominant fiber orientation at each pixel in the image, or the result of a filter at each pixel in the image. We define high level features to be based on the collagen </w:t>
+      </w:r>
+      <w:r>
+        <w:lastRenderedPageBreak/>
+        <w:t>fibers themselves, statistics such as fiber number, length, angle, curvature, and position. Our High level features are usually discovered by the tracking and extraction of individual fibers from an image. We suggest that both low and high-level information is important for understanding cellular interactions with individual collagen fibers. Tools should be able to extract both low and high level fiber based information from a heterogeneous collection of image morphologies and a wide range of image qualities. Although a number of researchers have developed tools for computer assisted collagen image analysis, to our knowledge no techniques exist for extracting fiber level information from the wide range of morphologies and image quality levels observed in practice.</w:t>
+      </w:r>
+    </w:p>
     <w:sectPr>
       <w:pgSz w:w="12240" w:h="15840"/>
       <w:pgMar w:top="1440" w:right="1440" w:bottom="1440" w:left="1440" w:header="720" w:footer="720" w:gutter="0"/>

</xml_diff>

<commit_message>
Check in changes over the last few months
There are a number of changes included in this checkin.
</commit_message>
<xml_diff>
--- a/fire-related/paper_FIRE_preproc/FIRE_Preproc_Figures.docx
+++ b/fire-related/paper_FIRE_preproc/FIRE_Preproc_Figures.docx
@@ -28,7 +28,7 @@
                     <pic:cNvPicPr/>
                   </pic:nvPicPr>
                   <pic:blipFill>
-                    <a:blip r:embed="rId4" cstate="print"/>
+                    <a:blip r:embed="rId5" cstate="print"/>
                     <a:srcRect t="28407" b="16741"/>
                     <a:stretch>
                       <a:fillRect/>
@@ -68,7 +68,13 @@
       </w:fldSimple>
       <w:bookmarkEnd w:id="0"/>
       <w:r>
-        <w:t>. Representative collagen patterns observed in human breast cancer tissue sections. Wavy (A) and straight (B). Dense (C) and well defined (D). Thick bundles (E) and thin strands (F). Discontinuous (G) and continuous (H). Crossing (</w:t>
+        <w:t>. Representative collagen patterns observed in human breast cancer tissue sections</w:t>
+      </w:r>
+      <w:r>
+        <w:t xml:space="preserve"> demonstrating the heterogeneous nature of collagen structure</w:t>
+      </w:r>
+      <w:r>
+        <w:t>. Wavy (A) and straight (B). Dense (C) and well defined (D). Thick bundles (E) and thin strands (F). Discontinuous (G) and continuous (H). Crossing (</w:t>
       </w:r>
       <w:r>
         <w:t>I) and parallel (J). Scale bar is</w:t>
@@ -103,7 +109,7 @@
                     <pic:cNvPicPr/>
                   </pic:nvPicPr>
                   <pic:blipFill>
-                    <a:blip r:embed="rId5" cstate="print"/>
+                    <a:blip r:embed="rId6" cstate="print"/>
                     <a:srcRect l="4003" t="5225" r="32524" b="39187"/>
                     <a:stretch>
                       <a:fillRect/>
@@ -143,7 +149,19 @@
       </w:fldSimple>
       <w:bookmarkEnd w:id="1"/>
       <w:r>
-        <w:t>. Fibers extracted by the FIRE algorithm without preprocessing. A and D are the original images, B and E are show manual segmentations of the fibers, D and F show the automatic fiber segmentations that are extracted by the FIRE algorithm. S</w:t>
+        <w:t>. Fibers extracted by the FIRE algorithm</w:t>
+      </w:r>
+      <w:r>
+        <w:t xml:space="preserve"> alone</w:t>
+      </w:r>
+      <w:r>
+        <w:t xml:space="preserve"> without preprocessing. A and D are the original images, B and E show manual segmentations of the fibers, D and F show the automatic fiber segmentations that are extracted by the FIRE algorithm</w:t>
+      </w:r>
+      <w:r>
+        <w:t xml:space="preserve"> and show many falsely segmented fibers</w:t>
+      </w:r>
+      <w:r>
+        <w:t>. S</w:t>
       </w:r>
       <w:r>
         <w:t xml:space="preserve">cale bar is </w:t>
@@ -178,7 +196,7 @@
                     <pic:cNvPicPr/>
                   </pic:nvPicPr>
                   <pic:blipFill>
-                    <a:blip r:embed="rId6" cstate="print"/>
+                    <a:blip r:embed="rId7" cstate="print"/>
                     <a:srcRect t="30126" b="40376"/>
                     <a:stretch>
                       <a:fillRect/>
@@ -259,9 +277,9 @@
         </w:rPr>
         <w:drawing>
           <wp:inline distT="0" distB="0" distL="0" distR="0">
-            <wp:extent cx="5943211" cy="2258008"/>
-            <wp:effectExtent l="19050" t="0" r="389" b="0"/>
-            <wp:docPr id="4" name="Picture 3" descr="PreprocOutputCompare.png"/>
+            <wp:extent cx="5943600" cy="2430815"/>
+            <wp:effectExtent l="19050" t="0" r="0" b="0"/>
+            <wp:docPr id="11" name="Picture 10" descr="PreprocOutputCompare2.png"/>
             <wp:cNvGraphicFramePr>
               <a:graphicFrameLocks xmlns:a="http://schemas.openxmlformats.org/drawingml/2006/main" noChangeAspect="1"/>
             </wp:cNvGraphicFramePr>
@@ -269,12 +287,12 @@
               <a:graphicData uri="http://schemas.openxmlformats.org/drawingml/2006/picture">
                 <pic:pic xmlns:pic="http://schemas.openxmlformats.org/drawingml/2006/picture">
                   <pic:nvPicPr>
-                    <pic:cNvPr id="0" name="PreprocOutputCompare.png"/>
+                    <pic:cNvPr id="0" name="PreprocOutputCompare2.png"/>
                     <pic:cNvPicPr/>
                   </pic:nvPicPr>
                   <pic:blipFill>
-                    <a:blip r:embed="rId7" cstate="print"/>
-                    <a:srcRect t="2723" b="46594"/>
+                    <a:blip r:embed="rId8" cstate="print"/>
+                    <a:srcRect l="3700" t="2799" r="4533" b="47049"/>
                     <a:stretch>
                       <a:fillRect/>
                     </a:stretch>
@@ -282,7 +300,7 @@
                   <pic:spPr>
                     <a:xfrm>
                       <a:off x="0" y="0"/>
-                      <a:ext cx="5943211" cy="2258008"/>
+                      <a:ext cx="5943600" cy="2430815"/>
                     </a:xfrm>
                     <a:prstGeom prst="rect">
                       <a:avLst/>
@@ -314,7 +332,19 @@
       </w:fldSimple>
       <w:bookmarkEnd w:id="3"/>
       <w:r>
-        <w:t xml:space="preserve">. Output of the image processing techniques (row 1) and output of the fiber tracking algorithm (row 2) for a single test case. Column A is the result of no processing, B: GF, C: SPTV filter, D: TF, and E: CT. </w:t>
+        <w:t xml:space="preserve">. Output of the image processing techniques (row 1) and output of the fiber tracking algorithm (row 2) for a single test case. </w:t>
+      </w:r>
+      <w:r>
+        <w:t>The first column is without a filter</w:t>
+      </w:r>
+      <w:r>
+        <w:t xml:space="preserve">, </w:t>
+      </w:r>
+      <w:r>
+        <w:t>column 2: GF, column 3: SPTV filter, column 4: TF, and column 5</w:t>
+      </w:r>
+      <w:r>
+        <w:t xml:space="preserve">: CT. </w:t>
       </w:r>
       <w:r>
         <w:t>Scale bar is</w:t>
@@ -333,11 +363,12 @@
           <w:noProof/>
           <w:lang w:bidi="ar-SA"/>
         </w:rPr>
+        <w:lastRenderedPageBreak/>
         <w:drawing>
           <wp:inline distT="0" distB="0" distL="0" distR="0">
-            <wp:extent cx="5363485" cy="1922107"/>
-            <wp:effectExtent l="19050" t="0" r="8615" b="0"/>
-            <wp:docPr id="5" name="Picture 4" descr="FiberSegmentations _v2.png"/>
+            <wp:extent cx="5941912" cy="1944547"/>
+            <wp:effectExtent l="19050" t="0" r="1688" b="0"/>
+            <wp:docPr id="10" name="Picture 9" descr="FiberSegmentations _v3.png"/>
             <wp:cNvGraphicFramePr>
               <a:graphicFrameLocks xmlns:a="http://schemas.openxmlformats.org/drawingml/2006/main" noChangeAspect="1"/>
             </wp:cNvGraphicFramePr>
@@ -345,12 +376,12 @@
               <a:graphicData uri="http://schemas.openxmlformats.org/drawingml/2006/picture">
                 <pic:pic xmlns:pic="http://schemas.openxmlformats.org/drawingml/2006/picture">
                   <pic:nvPicPr>
-                    <pic:cNvPr id="0" name="FiberSegmentations _v2.png"/>
+                    <pic:cNvPr id="0" name="FiberSegmentations _v3.png"/>
                     <pic:cNvPicPr/>
                   </pic:nvPicPr>
                   <pic:blipFill>
-                    <a:blip r:embed="rId8" cstate="print"/>
-                    <a:srcRect r="9754" b="56845"/>
+                    <a:blip r:embed="rId9" cstate="print"/>
+                    <a:srcRect b="56364"/>
                     <a:stretch>
                       <a:fillRect/>
                     </a:stretch>
@@ -358,7 +389,7 @@
                   <pic:spPr>
                     <a:xfrm>
                       <a:off x="0" y="0"/>
-                      <a:ext cx="5363485" cy="1922107"/>
+                      <a:ext cx="5941912" cy="1944547"/>
                     </a:xfrm>
                     <a:prstGeom prst="rect">
                       <a:avLst/>
@@ -397,7 +428,13 @@
       </w:r>
       <w:proofErr w:type="spellEnd"/>
       <w:r>
-        <w:t xml:space="preserve"> with a manual segmentation (column 2), GF (column 3), SPTV (column 4), TF (column 5), and CT filter (column 6).</w:t>
+        <w:t xml:space="preserve"> with a manual segmentation (column 2), GF (column 3), SPTV (column 4), TF (column 5), and CT filter (column 6)</w:t>
+      </w:r>
+      <w:r>
+        <w:t xml:space="preserve"> where each filter is followed by FIRE fiber extraction</w:t>
+      </w:r>
+      <w:r>
+        <w:t>.</w:t>
       </w:r>
       <w:r>
         <w:t xml:space="preserve"> Scale bar is</w:t>
@@ -405,14 +442,12 @@
       <w:r>
         <w:t xml:space="preserve"> 25 microns.</w:t>
       </w:r>
-    </w:p>
-    <w:p>
-      <w:pPr>
-        <w:keepNext/>
-      </w:pPr>
-      <w:r>
-        <w:lastRenderedPageBreak/>
-        <w:t>.</w:t>
+      <w:r>
+        <w:rPr>
+          <w:noProof/>
+          <w:lang w:bidi="ar-SA"/>
+        </w:rPr>
+        <w:t xml:space="preserve"> </w:t>
       </w:r>
       <w:r>
         <w:rPr>
@@ -421,9 +456,9 @@
         </w:rPr>
         <w:drawing>
           <wp:inline distT="0" distB="0" distL="0" distR="0">
-            <wp:extent cx="5337110" cy="3480319"/>
+            <wp:extent cx="5330825" cy="4000500"/>
             <wp:effectExtent l="0" t="0" r="0" b="0"/>
-            <wp:docPr id="1" name="Picture 5"/>
+            <wp:docPr id="9" name="Picture 3"/>
             <wp:cNvGraphicFramePr>
               <a:graphicFrameLocks xmlns:a="http://schemas.openxmlformats.org/drawingml/2006/main" noChangeAspect="1"/>
             </wp:cNvGraphicFramePr>
@@ -431,14 +466,14 @@
               <a:graphicData uri="http://schemas.openxmlformats.org/drawingml/2006/picture">
                 <pic:pic xmlns:pic="http://schemas.openxmlformats.org/drawingml/2006/picture">
                   <pic:nvPicPr>
-                    <pic:cNvPr id="0" name="Picture 5"/>
+                    <pic:cNvPr id="0" name="Picture 3"/>
                     <pic:cNvPicPr>
                       <a:picLocks noChangeAspect="1" noChangeArrowheads="1"/>
                     </pic:cNvPicPr>
                   </pic:nvPicPr>
                   <pic:blipFill>
-                    <a:blip r:embed="rId9" cstate="print"/>
-                    <a:srcRect t="6527" b="6527"/>
+                    <a:blip r:embed="rId10" cstate="print"/>
+                    <a:srcRect/>
                     <a:stretch>
                       <a:fillRect/>
                     </a:stretch>
@@ -446,7 +481,7 @@
                   <pic:spPr bwMode="auto">
                     <a:xfrm>
                       <a:off x="0" y="0"/>
-                      <a:ext cx="5337110" cy="3480319"/>
+                      <a:ext cx="5330825" cy="4000500"/>
                     </a:xfrm>
                     <a:prstGeom prst="rect">
                       <a:avLst/>
@@ -484,7 +519,43 @@
       </w:fldSimple>
       <w:bookmarkEnd w:id="6"/>
       <w:r>
-        <w:t>. F measure result comparing the automated segmentation techniques to the manual segmentations of three independent raters, for 25 test cases, representing a total of 9290 fiber evaluations. The error bars indicate the standard deviation between average F measure scores of each of the raters.</w:t>
+        <w:t>. F-</w:t>
+      </w:r>
+      <w:r>
+        <w:t>measure</w:t>
+      </w:r>
+      <w:r>
+        <w:t>, recall, and precision</w:t>
+      </w:r>
+      <w:r>
+        <w:t xml:space="preserve"> result</w:t>
+      </w:r>
+      <w:r>
+        <w:t>s</w:t>
+      </w:r>
+      <w:r>
+        <w:t xml:space="preserve"> comparing the automated segmentation techniques to the manual segmentations of three independent raters, for 25 test cases, representing a total of 9290 fiber evaluations. The error bars indicate the stand</w:t>
+      </w:r>
+      <w:r>
+        <w:t>ard deviation between average F-</w:t>
+      </w:r>
+      <w:r>
+        <w:t>measure</w:t>
+      </w:r>
+      <w:r>
+        <w:t>, recall and precision</w:t>
+      </w:r>
+      <w:r>
+        <w:t xml:space="preserve"> scores of each of the raters.</w:t>
+      </w:r>
+      <w:r>
+        <w:t xml:space="preserve"> Recall is the fraction of relevant fibers that were found. Precision is </w:t>
+      </w:r>
+      <w:r>
+        <w:t>the fraction of fibers</w:t>
+      </w:r>
+      <w:r>
+        <w:t xml:space="preserve"> found that were relevant. F-measure is the harmonic sum of recall and precision.</w:t>
       </w:r>
     </w:p>
     <w:p>
@@ -516,7 +587,7 @@
                     </pic:cNvPicPr>
                   </pic:nvPicPr>
                   <pic:blipFill>
-                    <a:blip r:embed="rId10" cstate="print"/>
+                    <a:blip r:embed="rId11" cstate="print"/>
                     <a:srcRect l="6907" t="6918" r="7535" b="7862"/>
                     <a:stretch>
                       <a:fillRect/>
@@ -573,7 +644,7 @@
                     </pic:cNvPicPr>
                   </pic:nvPicPr>
                   <pic:blipFill>
-                    <a:blip r:embed="rId11" cstate="print"/>
+                    <a:blip r:embed="rId12" cstate="print"/>
                     <a:srcRect l="6750" t="7547" r="8006" b="8176"/>
                     <a:stretch>
                       <a:fillRect/>
@@ -625,14 +696,110 @@
     </w:p>
     <w:p/>
     <w:p>
-      <w:r>
-        <w:t xml:space="preserve">For the purposes of this paper, we separate existing computational algorithms into two categories, those capable of generating low-level features and those capable of generating high-level features. We define low-level features to be based on the pixels in the image, such as the number and density of pixels considered to be within fibers, the dominant fiber orientation at each pixel in the image, or the result of a filter at each pixel in the image. We define high level features to be based on the collagen </w:t>
-      </w:r>
-      <w:r>
+      <w:pPr>
+        <w:pStyle w:val="Heading1"/>
+        <w:rPr>
+          <w:noProof/>
+          <w:lang w:bidi="ar-SA"/>
+        </w:rPr>
+      </w:pPr>
+      <w:r>
+        <w:rPr>
+          <w:noProof/>
+          <w:lang w:bidi="ar-SA"/>
+        </w:rPr>
+        <w:t>Supplemental Figures</w:t>
+      </w:r>
+    </w:p>
+    <w:p/>
+    <w:p>
+      <w:pPr>
+        <w:keepNext/>
+      </w:pPr>
+      <w:r>
+        <w:rPr>
+          <w:noProof/>
+          <w:lang w:bidi="ar-SA"/>
+        </w:rPr>
         <w:lastRenderedPageBreak/>
-        <w:t>fibers themselves, statistics such as fiber number, length, angle, curvature, and position. Our High level features are usually discovered by the tracking and extraction of individual fibers from an image. We suggest that both low and high-level information is important for understanding cellular interactions with individual collagen fibers. Tools should be able to extract both low and high level fiber based information from a heterogeneous collection of image morphologies and a wide range of image qualities. Although a number of researchers have developed tools for computer assisted collagen image analysis, to our knowledge no techniques exist for extracting fiber level information from the wide range of morphologies and image quality levels observed in practice.</w:t>
-      </w:r>
-    </w:p>
+        <w:drawing>
+          <wp:inline distT="0" distB="0" distL="0" distR="0">
+            <wp:extent cx="5330825" cy="4000500"/>
+            <wp:effectExtent l="0" t="0" r="0" b="0"/>
+            <wp:docPr id="18" name="Picture 14"/>
+            <wp:cNvGraphicFramePr>
+              <a:graphicFrameLocks xmlns:a="http://schemas.openxmlformats.org/drawingml/2006/main" noChangeAspect="1"/>
+            </wp:cNvGraphicFramePr>
+            <a:graphic xmlns:a="http://schemas.openxmlformats.org/drawingml/2006/main">
+              <a:graphicData uri="http://schemas.openxmlformats.org/drawingml/2006/picture">
+                <pic:pic xmlns:pic="http://schemas.openxmlformats.org/drawingml/2006/picture">
+                  <pic:nvPicPr>
+                    <pic:cNvPr id="0" name="Picture 14"/>
+                    <pic:cNvPicPr>
+                      <a:picLocks noChangeAspect="1" noChangeArrowheads="1"/>
+                    </pic:cNvPicPr>
+                  </pic:nvPicPr>
+                  <pic:blipFill>
+                    <a:blip r:embed="rId13" cstate="print"/>
+                    <a:srcRect/>
+                    <a:stretch>
+                      <a:fillRect/>
+                    </a:stretch>
+                  </pic:blipFill>
+                  <pic:spPr bwMode="auto">
+                    <a:xfrm>
+                      <a:off x="0" y="0"/>
+                      <a:ext cx="5330825" cy="4000500"/>
+                    </a:xfrm>
+                    <a:prstGeom prst="rect">
+                      <a:avLst/>
+                    </a:prstGeom>
+                    <a:noFill/>
+                    <a:ln w="9525">
+                      <a:noFill/>
+                      <a:miter lim="800000"/>
+                      <a:headEnd/>
+                      <a:tailEnd/>
+                    </a:ln>
+                  </pic:spPr>
+                </pic:pic>
+              </a:graphicData>
+            </a:graphic>
+          </wp:inline>
+        </w:drawing>
+      </w:r>
+    </w:p>
+    <w:p>
+      <w:pPr>
+        <w:pStyle w:val="Caption"/>
+      </w:pPr>
+      <w:r>
+        <w:t xml:space="preserve">Figure </w:t>
+      </w:r>
+      <w:fldSimple w:instr=" SEQ Figure \* ARABIC ">
+        <w:r>
+          <w:rPr>
+            <w:noProof/>
+          </w:rPr>
+          <w:t>8</w:t>
+        </w:r>
+      </w:fldSimple>
+      <w:r>
+        <w:t xml:space="preserve">. Parameter optimization for F-measure score. We optimized one parameter in each algorithm to maximize the F-measure score. In this case, we would select parameter setting 4 for CT, 2 for TF, 4 for STV, and 1 for GF. </w:t>
+      </w:r>
+      <w:r>
+        <w:t xml:space="preserve">We used this method </w:t>
+      </w:r>
+      <w:r>
+        <w:t>tried to find a global maximum for the parameters used in each algorithm.</w:t>
+      </w:r>
+      <w:r>
+        <w:t xml:space="preserve"> The parameter that was adjusted for each algorithm is described in the methods section. </w:t>
+      </w:r>
+    </w:p>
+    <w:p/>
+    <w:p/>
+    <w:p/>
     <w:sectPr>
       <w:pgSz w:w="12240" w:h="15840"/>
       <w:pgMar w:top="1440" w:right="1440" w:bottom="1440" w:left="1440" w:header="720" w:footer="720" w:gutter="0"/>
@@ -811,6 +978,29 @@
       <w:lang w:bidi="en-US"/>
     </w:rPr>
   </w:style>
+  <w:style w:type="paragraph" w:styleId="Heading1">
+    <w:name w:val="heading 1"/>
+    <w:basedOn w:val="Normal"/>
+    <w:next w:val="Normal"/>
+    <w:link w:val="Heading1Char"/>
+    <w:uiPriority w:val="9"/>
+    <w:qFormat/>
+    <w:rsid w:val="0020390E"/>
+    <w:pPr>
+      <w:keepNext/>
+      <w:keepLines/>
+      <w:spacing w:before="480" w:after="0"/>
+      <w:outlineLvl w:val="0"/>
+    </w:pPr>
+    <w:rPr>
+      <w:rFonts w:asciiTheme="majorHAnsi" w:eastAsiaTheme="majorEastAsia" w:hAnsiTheme="majorHAnsi" w:cstheme="majorBidi"/>
+      <w:b/>
+      <w:bCs/>
+      <w:color w:val="365F91" w:themeColor="accent1" w:themeShade="BF"/>
+      <w:sz w:val="28"/>
+      <w:szCs w:val="28"/>
+    </w:rPr>
+  </w:style>
   <w:style w:type="character" w:default="1" w:styleId="DefaultParagraphFont">
     <w:name w:val="Default Paragraph Font"/>
     <w:uiPriority w:val="1"/>
@@ -885,6 +1075,22 @@
       <w:rFonts w:ascii="Tahoma" w:eastAsiaTheme="minorEastAsia" w:hAnsi="Tahoma" w:cs="Tahoma"/>
       <w:sz w:val="16"/>
       <w:szCs w:val="16"/>
+      <w:lang w:bidi="en-US"/>
+    </w:rPr>
+  </w:style>
+  <w:style w:type="character" w:customStyle="1" w:styleId="Heading1Char">
+    <w:name w:val="Heading 1 Char"/>
+    <w:basedOn w:val="DefaultParagraphFont"/>
+    <w:link w:val="Heading1"/>
+    <w:uiPriority w:val="9"/>
+    <w:rsid w:val="0020390E"/>
+    <w:rPr>
+      <w:rFonts w:asciiTheme="majorHAnsi" w:eastAsiaTheme="majorEastAsia" w:hAnsiTheme="majorHAnsi" w:cstheme="majorBidi"/>
+      <w:b/>
+      <w:bCs/>
+      <w:color w:val="365F91" w:themeColor="accent1" w:themeShade="BF"/>
+      <w:sz w:val="28"/>
+      <w:szCs w:val="28"/>
       <w:lang w:bidi="en-US"/>
     </w:rPr>
   </w:style>
@@ -1172,4 +1378,16 @@
   <a:objectDefaults/>
   <a:extraClrSchemeLst/>
 </a:theme>
+</file>
+
+<file path=customXml/item1.xml><?xml version="1.0" encoding="utf-8"?>
+<b:Sources xmlns:b="http://schemas.openxmlformats.org/officeDocument/2006/bibliography" xmlns="http://schemas.openxmlformats.org/officeDocument/2006/bibliography" SelectedStyle="\APA.XSL" StyleName="APA Fifth Edition"/>
+</file>
+
+<file path=customXml/itemProps1.xml><?xml version="1.0" encoding="utf-8"?>
+<ds:datastoreItem xmlns:ds="http://schemas.openxmlformats.org/officeDocument/2006/customXml" ds:itemID="{69745BA2-2020-407C-B4D1-5D3A3BDA4115}">
+  <ds:schemaRefs>
+    <ds:schemaRef ds:uri="http://schemas.openxmlformats.org/officeDocument/2006/bibliography"/>
+  </ds:schemaRefs>
+</ds:datastoreItem>
 </file>
</xml_diff>